<commit_message>
Added clarifying text to Homework #2...
.. and also fixed typo in equations
</commit_message>
<xml_diff>
--- a/Week 2 -- mixed-effects/Homework/Homework_Week_2.docx
+++ b/Week 2 -- mixed-effects/Homework/Homework_Week_2.docx
@@ -77,15 +77,7 @@
         <w:t xml:space="preserve">, (2) use a simulation experiment to demonstrate that correctly-specified models are statistically consistent, and (3) </w:t>
       </w:r>
       <w:r>
-        <w:t xml:space="preserve">explore impact of </w:t>
-      </w:r>
-      <w:proofErr w:type="spellStart"/>
-      <w:r>
-        <w:t>mis</w:t>
-      </w:r>
-      <w:proofErr w:type="spellEnd"/>
-      <w:r>
-        <w:t>-specifying a model on variance estimation</w:t>
+        <w:t>explore impact of mis-specifying a model on variance estimation</w:t>
       </w:r>
       <w:r>
         <w:t>.</w:t>
@@ -309,6 +301,21 @@
             </m:dPr>
             <m:e>
               <m:r>
+                <m:rPr>
+                  <m:sty m:val="p"/>
+                </m:rPr>
+                <w:rPr>
+                  <w:rFonts w:ascii="Cambria Math" w:eastAsiaTheme="minorEastAsia" w:hAnsi="Cambria Math"/>
+                </w:rPr>
+                <m:t>log⁡</m:t>
+              </m:r>
+              <m:r>
+                <w:rPr>
+                  <w:rFonts w:ascii="Cambria Math" w:eastAsiaTheme="minorEastAsia" w:hAnsi="Cambria Math"/>
+                </w:rPr>
+                <m:t>(</m:t>
+              </m:r>
+              <m:r>
                 <w:rPr>
                   <w:rFonts w:ascii="Cambria Math" w:eastAsiaTheme="minorEastAsia" w:hAnsi="Cambria Math"/>
                 </w:rPr>
@@ -352,6 +359,12 @@
                   </m:sSub>
                 </m:e>
               </m:d>
+              <m:r>
+                <w:rPr>
+                  <w:rFonts w:ascii="Cambria Math" w:eastAsiaTheme="minorEastAsia" w:hAnsi="Cambria Math"/>
+                </w:rPr>
+                <m:t>)</m:t>
+              </m:r>
               <m:r>
                 <w:rPr>
                   <w:rFonts w:ascii="Cambria Math" w:eastAsiaTheme="minorEastAsia" w:hAnsi="Cambria Math"/>
@@ -398,6 +411,11 @@
       </m:oMathPara>
     </w:p>
     <w:p>
+      <w:pPr>
+        <w:rPr>
+          <w:rFonts w:eastAsiaTheme="minorEastAsia"/>
+        </w:rPr>
+      </w:pPr>
       <m:oMathPara>
         <m:oMath>
           <m:sSub>
@@ -641,19 +659,7 @@
         <w:rPr>
           <w:rFonts w:eastAsiaTheme="minorEastAsia"/>
         </w:rPr>
-        <w:t xml:space="preserve"> </w:t>
-      </w:r>
-      <w:r>
-        <w:rPr>
-          <w:rFonts w:eastAsiaTheme="minorEastAsia"/>
-        </w:rPr>
-        <w:t>is the variance of “among-site variability”</w:t>
-      </w:r>
-      <w:r>
-        <w:rPr>
-          <w:rFonts w:eastAsiaTheme="minorEastAsia"/>
-        </w:rPr>
-        <w:t xml:space="preserve">, and </w:t>
+        <w:t xml:space="preserve"> is the variance of “among-site variability”, and </w:t>
       </w:r>
       <m:oMath>
         <m:sSubSup>
@@ -701,13 +707,13 @@
         <w:rPr>
           <w:rFonts w:eastAsiaTheme="minorEastAsia"/>
         </w:rPr>
-        <w:t xml:space="preserve"> is </w:t>
-      </w:r>
-      <w:r>
-        <w:rPr>
-          <w:rFonts w:eastAsiaTheme="minorEastAsia"/>
-        </w:rPr>
-        <w:t xml:space="preserve">the variance of overdispersion.  </w:t>
+        <w:t xml:space="preserve"> is the variance of overdispersion.  </w:t>
+      </w:r>
+      <w:r>
+        <w:rPr>
+          <w:rFonts w:eastAsiaTheme="minorEastAsia"/>
+        </w:rPr>
+        <w:t>Note that we could also re-parameterize the model…</w:t>
       </w:r>
     </w:p>
     <w:p>
@@ -716,96 +722,440 @@
           <w:rFonts w:eastAsiaTheme="minorEastAsia"/>
         </w:rPr>
       </w:pPr>
-      <w:r>
-        <w:rPr>
-          <w:rFonts w:eastAsiaTheme="minorEastAsia"/>
-        </w:rPr>
-        <w:t>Then, try fitting this model using four alternative estimation models:</w:t>
-      </w:r>
+      <m:oMathPara>
+        <m:oMath>
+          <m:r>
+            <m:rPr>
+              <m:sty m:val="p"/>
+            </m:rPr>
+            <w:rPr>
+              <w:rFonts w:ascii="Cambria Math" w:eastAsiaTheme="minorEastAsia" w:hAnsi="Cambria Math"/>
+            </w:rPr>
+            <m:t>log⁡</m:t>
+          </m:r>
+          <m:r>
+            <w:rPr>
+              <w:rFonts w:ascii="Cambria Math" w:eastAsiaTheme="minorEastAsia" w:hAnsi="Cambria Math"/>
+            </w:rPr>
+            <m:t>(</m:t>
+          </m:r>
+          <m:sSub>
+            <m:sSubPr>
+              <m:ctrlPr>
+                <w:rPr>
+                  <w:rFonts w:ascii="Cambria Math" w:hAnsi="Cambria Math"/>
+                  <w:i/>
+                </w:rPr>
+              </m:ctrlPr>
+            </m:sSubPr>
+            <m:e>
+              <m:acc>
+                <m:accPr>
+                  <m:chr m:val="̅"/>
+                  <m:ctrlPr>
+                    <w:rPr>
+                      <w:rFonts w:ascii="Cambria Math" w:hAnsi="Cambria Math"/>
+                      <w:i/>
+                    </w:rPr>
+                  </m:ctrlPr>
+                </m:accPr>
+                <m:e>
+                  <m:r>
+                    <w:rPr>
+                      <w:rFonts w:ascii="Cambria Math" w:hAnsi="Cambria Math"/>
+                    </w:rPr>
+                    <m:t>y</m:t>
+                  </m:r>
+                </m:e>
+              </m:acc>
+            </m:e>
+            <m:sub>
+              <m:r>
+                <w:rPr>
+                  <w:rFonts w:ascii="Cambria Math" w:hAnsi="Cambria Math"/>
+                </w:rPr>
+                <m:t>i</m:t>
+              </m:r>
+            </m:sub>
+          </m:sSub>
+          <m:r>
+            <w:rPr>
+              <w:rFonts w:ascii="Cambria Math" w:hAnsi="Cambria Math"/>
+            </w:rPr>
+            <m:t>)=</m:t>
+          </m:r>
+          <m:r>
+            <w:rPr>
+              <w:rFonts w:ascii="Cambria Math" w:hAnsi="Cambria Math"/>
+            </w:rPr>
+            <m:t>μ</m:t>
+          </m:r>
+          <m:r>
+            <w:rPr>
+              <w:rFonts w:ascii="Cambria Math" w:hAnsi="Cambria Math"/>
+            </w:rPr>
+            <m:t>+</m:t>
+          </m:r>
+          <m:sSub>
+            <m:sSubPr>
+              <m:ctrlPr>
+                <w:rPr>
+                  <w:rFonts w:ascii="Cambria Math" w:hAnsi="Cambria Math"/>
+                  <w:i/>
+                </w:rPr>
+              </m:ctrlPr>
+            </m:sSubPr>
+            <m:e>
+              <m:r>
+                <w:rPr>
+                  <w:rFonts w:ascii="Cambria Math" w:hAnsi="Cambria Math"/>
+                </w:rPr>
+                <m:t>δ</m:t>
+              </m:r>
+            </m:e>
+            <m:sub>
+              <m:r>
+                <w:rPr>
+                  <w:rFonts w:ascii="Cambria Math" w:hAnsi="Cambria Math"/>
+                </w:rPr>
+                <m:t>i</m:t>
+              </m:r>
+            </m:sub>
+          </m:sSub>
+          <m:r>
+            <w:rPr>
+              <w:rFonts w:ascii="Cambria Math" w:eastAsiaTheme="minorEastAsia" w:hAnsi="Cambria Math"/>
+            </w:rPr>
+            <m:t>+</m:t>
+          </m:r>
+          <m:sSub>
+            <m:sSubPr>
+              <m:ctrlPr>
+                <w:rPr>
+                  <w:rFonts w:ascii="Cambria Math" w:eastAsiaTheme="minorEastAsia" w:hAnsi="Cambria Math"/>
+                  <w:i/>
+                </w:rPr>
+              </m:ctrlPr>
+            </m:sSubPr>
+            <m:e>
+              <m:r>
+                <w:rPr>
+                  <w:rFonts w:ascii="Cambria Math" w:eastAsiaTheme="minorEastAsia" w:hAnsi="Cambria Math"/>
+                </w:rPr>
+                <m:t>ε</m:t>
+              </m:r>
+            </m:e>
+            <m:sub>
+              <m:r>
+                <w:rPr>
+                  <w:rFonts w:ascii="Cambria Math" w:eastAsiaTheme="minorEastAsia" w:hAnsi="Cambria Math"/>
+                </w:rPr>
+                <m:t>s(i)</m:t>
+              </m:r>
+            </m:sub>
+          </m:sSub>
+        </m:oMath>
+      </m:oMathPara>
     </w:p>
     <w:p>
       <w:pPr>
-        <w:pStyle w:val="ListParagraph"/>
-        <w:numPr>
-          <w:ilvl w:val="0"/>
-          <w:numId w:val="6"/>
-        </w:numPr>
-        <w:rPr>
-          <w:rFonts w:eastAsiaTheme="minorEastAsia"/>
-        </w:rPr>
-      </w:pPr>
-      <w:r>
-        <w:rPr>
-          <w:rFonts w:eastAsiaTheme="minorEastAsia"/>
-        </w:rPr>
-        <w:t xml:space="preserve">a generalized linear model, without any among-site variability or overdispersion.  </w:t>
-      </w:r>
+        <w:rPr>
+          <w:rFonts w:eastAsiaTheme="minorEastAsia"/>
+        </w:rPr>
+      </w:pPr>
+      <m:oMathPara>
+        <m:oMath>
+          <m:sSub>
+            <m:sSubPr>
+              <m:ctrlPr>
+                <w:rPr>
+                  <w:rFonts w:ascii="Cambria Math" w:hAnsi="Cambria Math"/>
+                  <w:i/>
+                </w:rPr>
+              </m:ctrlPr>
+            </m:sSubPr>
+            <m:e>
+              <m:r>
+                <w:rPr>
+                  <w:rFonts w:ascii="Cambria Math" w:hAnsi="Cambria Math"/>
+                </w:rPr>
+                <m:t>ε</m:t>
+              </m:r>
+            </m:e>
+            <m:sub>
+              <m:r>
+                <w:rPr>
+                  <w:rFonts w:ascii="Cambria Math" w:hAnsi="Cambria Math"/>
+                </w:rPr>
+                <m:t>s</m:t>
+              </m:r>
+            </m:sub>
+          </m:sSub>
+          <m:r>
+            <w:rPr>
+              <w:rFonts w:ascii="Cambria Math" w:hAnsi="Cambria Math"/>
+            </w:rPr>
+            <m:t>~Normal(0,</m:t>
+          </m:r>
+          <m:sSubSup>
+            <m:sSubSupPr>
+              <m:ctrlPr>
+                <w:rPr>
+                  <w:rFonts w:ascii="Cambria Math" w:hAnsi="Cambria Math"/>
+                  <w:i/>
+                </w:rPr>
+              </m:ctrlPr>
+            </m:sSubSupPr>
+            <m:e>
+              <m:r>
+                <w:rPr>
+                  <w:rFonts w:ascii="Cambria Math" w:hAnsi="Cambria Math"/>
+                </w:rPr>
+                <m:t>σ</m:t>
+              </m:r>
+            </m:e>
+            <m:sub>
+              <m:r>
+                <w:rPr>
+                  <w:rFonts w:ascii="Cambria Math" w:hAnsi="Cambria Math"/>
+                </w:rPr>
+                <m:t>s</m:t>
+              </m:r>
+            </m:sub>
+            <m:sup>
+              <m:r>
+                <w:rPr>
+                  <w:rFonts w:ascii="Cambria Math" w:hAnsi="Cambria Math"/>
+                </w:rPr>
+                <m:t>2</m:t>
+              </m:r>
+            </m:sup>
+          </m:sSubSup>
+          <m:r>
+            <w:rPr>
+              <w:rFonts w:ascii="Cambria Math" w:hAnsi="Cambria Math"/>
+            </w:rPr>
+            <m:t>)</m:t>
+          </m:r>
+        </m:oMath>
+      </m:oMathPara>
     </w:p>
     <w:p>
       <w:pPr>
-        <w:pStyle w:val="ListParagraph"/>
-        <w:numPr>
-          <w:ilvl w:val="0"/>
-          <w:numId w:val="6"/>
-        </w:numPr>
-        <w:rPr>
-          <w:rFonts w:eastAsiaTheme="minorEastAsia"/>
-        </w:rPr>
-      </w:pPr>
-      <w:r>
-        <w:rPr>
-          <w:rFonts w:eastAsiaTheme="minorEastAsia"/>
-        </w:rPr>
-        <w:t>a generalized linear mixed model with only among-site variability</w:t>
-      </w:r>
+        <w:rPr>
+          <w:rFonts w:eastAsiaTheme="minorEastAsia"/>
+        </w:rPr>
+      </w:pPr>
+      <m:oMathPara>
+        <m:oMath>
+          <m:sSub>
+            <m:sSubPr>
+              <m:ctrlPr>
+                <w:rPr>
+                  <w:rFonts w:ascii="Cambria Math" w:hAnsi="Cambria Math"/>
+                  <w:i/>
+                </w:rPr>
+              </m:ctrlPr>
+            </m:sSubPr>
+            <m:e>
+              <m:r>
+                <w:rPr>
+                  <w:rFonts w:ascii="Cambria Math" w:hAnsi="Cambria Math"/>
+                </w:rPr>
+                <m:t>δ</m:t>
+              </m:r>
+            </m:e>
+            <m:sub>
+              <m:r>
+                <w:rPr>
+                  <w:rFonts w:ascii="Cambria Math" w:hAnsi="Cambria Math"/>
+                </w:rPr>
+                <m:t>i</m:t>
+              </m:r>
+            </m:sub>
+          </m:sSub>
+          <m:r>
+            <w:rPr>
+              <w:rFonts w:ascii="Cambria Math" w:hAnsi="Cambria Math"/>
+            </w:rPr>
+            <m:t>~Normal(0,</m:t>
+          </m:r>
+          <m:sSubSup>
+            <m:sSubSupPr>
+              <m:ctrlPr>
+                <w:rPr>
+                  <w:rFonts w:ascii="Cambria Math" w:hAnsi="Cambria Math"/>
+                  <w:i/>
+                </w:rPr>
+              </m:ctrlPr>
+            </m:sSubSupPr>
+            <m:e>
+              <m:r>
+                <w:rPr>
+                  <w:rFonts w:ascii="Cambria Math" w:hAnsi="Cambria Math"/>
+                </w:rPr>
+                <m:t>σ</m:t>
+              </m:r>
+            </m:e>
+            <m:sub>
+              <m:r>
+                <w:rPr>
+                  <w:rFonts w:ascii="Cambria Math" w:hAnsi="Cambria Math"/>
+                </w:rPr>
+                <m:t>y</m:t>
+              </m:r>
+            </m:sub>
+            <m:sup>
+              <m:r>
+                <w:rPr>
+                  <w:rFonts w:ascii="Cambria Math" w:hAnsi="Cambria Math"/>
+                </w:rPr>
+                <m:t>2</m:t>
+              </m:r>
+            </m:sup>
+          </m:sSubSup>
+          <m:r>
+            <w:rPr>
+              <w:rFonts w:ascii="Cambria Math" w:hAnsi="Cambria Math"/>
+            </w:rPr>
+            <m:t>)</m:t>
+          </m:r>
+        </m:oMath>
+      </m:oMathPara>
     </w:p>
     <w:p>
       <w:pPr>
-        <w:pStyle w:val="ListParagraph"/>
-        <w:numPr>
-          <w:ilvl w:val="0"/>
-          <w:numId w:val="6"/>
-        </w:numPr>
-        <w:rPr>
-          <w:rFonts w:eastAsiaTheme="minorEastAsia"/>
-        </w:rPr>
-      </w:pPr>
-      <w:r>
-        <w:rPr>
-          <w:rFonts w:eastAsiaTheme="minorEastAsia"/>
-        </w:rPr>
-        <w:t>a GLMM with only overdispersion</w:t>
-      </w:r>
+        <w:rPr>
+          <w:rFonts w:eastAsiaTheme="minorEastAsia"/>
+        </w:rPr>
+      </w:pPr>
+      <m:oMathPara>
+        <m:oMath>
+          <m:sSub>
+            <m:sSubPr>
+              <m:ctrlPr>
+                <w:rPr>
+                  <w:rFonts w:ascii="Cambria Math" w:hAnsi="Cambria Math"/>
+                  <w:i/>
+                </w:rPr>
+              </m:ctrlPr>
+            </m:sSubPr>
+            <m:e>
+              <m:r>
+                <w:rPr>
+                  <w:rFonts w:ascii="Cambria Math" w:hAnsi="Cambria Math"/>
+                </w:rPr>
+                <m:t>y</m:t>
+              </m:r>
+            </m:e>
+            <m:sub>
+              <m:r>
+                <w:rPr>
+                  <w:rFonts w:ascii="Cambria Math" w:hAnsi="Cambria Math"/>
+                </w:rPr>
+                <m:t>i</m:t>
+              </m:r>
+            </m:sub>
+          </m:sSub>
+          <m:r>
+            <w:rPr>
+              <w:rFonts w:ascii="Cambria Math" w:hAnsi="Cambria Math"/>
+            </w:rPr>
+            <m:t>~Poisson(</m:t>
+          </m:r>
+          <m:sSub>
+            <m:sSubPr>
+              <m:ctrlPr>
+                <w:rPr>
+                  <w:rFonts w:ascii="Cambria Math" w:hAnsi="Cambria Math"/>
+                  <w:i/>
+                </w:rPr>
+              </m:ctrlPr>
+            </m:sSubPr>
+            <m:e>
+              <m:acc>
+                <m:accPr>
+                  <m:chr m:val="̅"/>
+                  <m:ctrlPr>
+                    <w:rPr>
+                      <w:rFonts w:ascii="Cambria Math" w:hAnsi="Cambria Math"/>
+                      <w:i/>
+                    </w:rPr>
+                  </m:ctrlPr>
+                </m:accPr>
+                <m:e>
+                  <m:r>
+                    <w:rPr>
+                      <w:rFonts w:ascii="Cambria Math" w:hAnsi="Cambria Math"/>
+                    </w:rPr>
+                    <m:t>y</m:t>
+                  </m:r>
+                </m:e>
+              </m:acc>
+            </m:e>
+            <m:sub>
+              <m:r>
+                <w:rPr>
+                  <w:rFonts w:ascii="Cambria Math" w:hAnsi="Cambria Math"/>
+                </w:rPr>
+                <m:t>i</m:t>
+              </m:r>
+            </m:sub>
+          </m:sSub>
+          <m:r>
+            <w:rPr>
+              <w:rFonts w:ascii="Cambria Math" w:hAnsi="Cambria Math"/>
+            </w:rPr>
+            <m:t>)</m:t>
+          </m:r>
+        </m:oMath>
+      </m:oMathPara>
     </w:p>
     <w:p>
       <w:pPr>
-        <w:pStyle w:val="ListParagraph"/>
-        <w:numPr>
-          <w:ilvl w:val="0"/>
-          <w:numId w:val="6"/>
-        </w:numPr>
-        <w:rPr>
-          <w:rFonts w:eastAsiaTheme="minorEastAsia"/>
-        </w:rPr>
-      </w:pPr>
-      <w:r>
-        <w:rPr>
-          <w:rFonts w:eastAsiaTheme="minorEastAsia"/>
-        </w:rPr>
-        <w:t>a GLMM with both among-site variability and overdispersion</w:t>
-      </w:r>
-    </w:p>
-    <w:p>
-      <w:pPr>
-        <w:rPr>
-          <w:rFonts w:eastAsiaTheme="minorEastAsia"/>
-        </w:rPr>
-      </w:pPr>
-      <w:r>
-        <w:rPr>
-          <w:rFonts w:eastAsiaTheme="minorEastAsia"/>
-        </w:rPr>
-        <w:t xml:space="preserve">Now, generate 100 simulated data sets from this model, and for each data set fit the model using each of the four estimation models.  For each estimation model, record the estimate of </w:t>
+        <w:rPr>
+          <w:rFonts w:eastAsiaTheme="minorEastAsia"/>
+        </w:rPr>
+      </w:pPr>
+      <w:r>
+        <w:rPr>
+          <w:rFonts w:eastAsiaTheme="minorEastAsia"/>
+        </w:rPr>
+        <w:t xml:space="preserve">where </w:t>
+      </w:r>
+      <m:oMath>
+        <m:sSub>
+          <m:sSubPr>
+            <m:ctrlPr>
+              <w:rPr>
+                <w:rFonts w:ascii="Cambria Math" w:hAnsi="Cambria Math"/>
+                <w:i/>
+              </w:rPr>
+            </m:ctrlPr>
+          </m:sSubPr>
+          <m:e>
+            <m:r>
+              <w:rPr>
+                <w:rFonts w:ascii="Cambria Math" w:hAnsi="Cambria Math"/>
+              </w:rPr>
+              <m:t>ε</m:t>
+            </m:r>
+          </m:e>
+          <m:sub>
+            <m:r>
+              <w:rPr>
+                <w:rFonts w:ascii="Cambria Math" w:hAnsi="Cambria Math"/>
+              </w:rPr>
+              <m:t>s</m:t>
+            </m:r>
+          </m:sub>
+        </m:sSub>
+      </m:oMath>
+      <w:r>
+        <w:rPr>
+          <w:rFonts w:eastAsiaTheme="minorEastAsia"/>
+        </w:rPr>
+        <w:t xml:space="preserve"> is the site-level deviations away from </w:t>
       </w:r>
       <m:oMath>
         <m:r>
@@ -819,27 +1169,143 @@
         <w:rPr>
           <w:rFonts w:eastAsiaTheme="minorEastAsia"/>
         </w:rPr>
-        <w:t xml:space="preserve"> and its standard error.  Then, for the 100 simulated data sets, record the proportion of replicates where the true value (</w:t>
+        <w:t xml:space="preserve"> (the global log-mean), and  </w:t>
       </w:r>
       <m:oMath>
-        <m:r>
-          <w:rPr>
-            <w:rFonts w:ascii="Cambria Math" w:hAnsi="Cambria Math"/>
-          </w:rPr>
-          <m:t>μ</m:t>
-        </m:r>
-        <m:r>
-          <w:rPr>
-            <w:rFonts w:ascii="Cambria Math" w:hAnsi="Cambria Math"/>
-          </w:rPr>
-          <m:t>=2)</m:t>
-        </m:r>
+        <m:sSub>
+          <m:sSubPr>
+            <m:ctrlPr>
+              <w:rPr>
+                <w:rFonts w:ascii="Cambria Math" w:hAnsi="Cambria Math"/>
+                <w:i/>
+              </w:rPr>
+            </m:ctrlPr>
+          </m:sSubPr>
+          <m:e>
+            <m:r>
+              <w:rPr>
+                <w:rFonts w:ascii="Cambria Math" w:hAnsi="Cambria Math"/>
+              </w:rPr>
+              <m:t>δ</m:t>
+            </m:r>
+          </m:e>
+          <m:sub>
+            <m:r>
+              <w:rPr>
+                <w:rFonts w:ascii="Cambria Math" w:hAnsi="Cambria Math"/>
+              </w:rPr>
+              <m:t>i</m:t>
+            </m:r>
+          </m:sub>
+        </m:sSub>
       </m:oMath>
       <w:r>
         <w:rPr>
           <w:rFonts w:eastAsiaTheme="minorEastAsia"/>
         </w:rPr>
-        <w:t xml:space="preserve"> is within the estimated confidence interval.  Please provide a table summarizing the average estimate of </w:t>
+        <w:t xml:space="preserve"> is deviations for each observation away from the prediction for that site (which we call “overdispersion”).  If you are not used to these two parameterizations, we encourage you to confirm that they are identical (using algebra of a numerical example).</w:t>
+      </w:r>
+      <w:bookmarkStart w:id="0" w:name="_GoBack"/>
+      <w:bookmarkEnd w:id="0"/>
+    </w:p>
+    <w:p>
+      <w:pPr>
+        <w:ind w:firstLine="360"/>
+        <w:rPr>
+          <w:rFonts w:eastAsiaTheme="minorEastAsia"/>
+        </w:rPr>
+      </w:pPr>
+      <w:r>
+        <w:rPr>
+          <w:rFonts w:eastAsiaTheme="minorEastAsia"/>
+        </w:rPr>
+        <w:t>Then, try fitting this model using four alternative estimation models:</w:t>
+      </w:r>
+    </w:p>
+    <w:p>
+      <w:pPr>
+        <w:pStyle w:val="ListParagraph"/>
+        <w:numPr>
+          <w:ilvl w:val="0"/>
+          <w:numId w:val="6"/>
+        </w:numPr>
+        <w:rPr>
+          <w:rFonts w:eastAsiaTheme="minorEastAsia"/>
+        </w:rPr>
+      </w:pPr>
+      <w:r>
+        <w:rPr>
+          <w:rFonts w:eastAsiaTheme="minorEastAsia"/>
+        </w:rPr>
+        <w:t xml:space="preserve">a generalized linear model, without any among-site variability or overdispersion.  </w:t>
+      </w:r>
+    </w:p>
+    <w:p>
+      <w:pPr>
+        <w:pStyle w:val="ListParagraph"/>
+        <w:numPr>
+          <w:ilvl w:val="0"/>
+          <w:numId w:val="6"/>
+        </w:numPr>
+        <w:rPr>
+          <w:rFonts w:eastAsiaTheme="minorEastAsia"/>
+        </w:rPr>
+      </w:pPr>
+      <w:r>
+        <w:rPr>
+          <w:rFonts w:eastAsiaTheme="minorEastAsia"/>
+        </w:rPr>
+        <w:t>a generalized linear mixed model with only among-site variability</w:t>
+      </w:r>
+    </w:p>
+    <w:p>
+      <w:pPr>
+        <w:pStyle w:val="ListParagraph"/>
+        <w:numPr>
+          <w:ilvl w:val="0"/>
+          <w:numId w:val="6"/>
+        </w:numPr>
+        <w:rPr>
+          <w:rFonts w:eastAsiaTheme="minorEastAsia"/>
+        </w:rPr>
+      </w:pPr>
+      <w:r>
+        <w:rPr>
+          <w:rFonts w:eastAsiaTheme="minorEastAsia"/>
+        </w:rPr>
+        <w:t>a GLMM with only overdispersion</w:t>
+      </w:r>
+    </w:p>
+    <w:p>
+      <w:pPr>
+        <w:pStyle w:val="ListParagraph"/>
+        <w:numPr>
+          <w:ilvl w:val="0"/>
+          <w:numId w:val="6"/>
+        </w:numPr>
+        <w:rPr>
+          <w:rFonts w:eastAsiaTheme="minorEastAsia"/>
+        </w:rPr>
+      </w:pPr>
+      <w:r>
+        <w:rPr>
+          <w:rFonts w:eastAsiaTheme="minorEastAsia"/>
+        </w:rPr>
+        <w:t>a GLMM with both among-site variability and overdispersion</w:t>
+      </w:r>
+    </w:p>
+    <w:p>
+      <w:pPr>
+        <w:rPr>
+          <w:rFonts w:eastAsiaTheme="minorEastAsia"/>
+        </w:rPr>
+      </w:pPr>
+      <w:r>
+        <w:rPr>
+          <w:rFonts w:eastAsiaTheme="minorEastAsia"/>
+        </w:rPr>
+        <w:lastRenderedPageBreak/>
+        <w:t xml:space="preserve">Now, generate 100 simulated data sets from this model, and for each data set fit the model using each of the four estimation models.  For each estimation model, record the estimate of </w:t>
       </w:r>
       <m:oMath>
         <m:r>
@@ -853,6 +1319,34 @@
         <w:rPr>
           <w:rFonts w:eastAsiaTheme="minorEastAsia"/>
         </w:rPr>
+        <w:t xml:space="preserve"> and its standard error.  Then, for the 100 simulated data sets, record the proportion of replicates where the true value (</w:t>
+      </w:r>
+      <m:oMath>
+        <m:r>
+          <w:rPr>
+            <w:rFonts w:ascii="Cambria Math" w:hAnsi="Cambria Math"/>
+          </w:rPr>
+          <m:t>μ=2)</m:t>
+        </m:r>
+      </m:oMath>
+      <w:r>
+        <w:rPr>
+          <w:rFonts w:eastAsiaTheme="minorEastAsia"/>
+        </w:rPr>
+        <w:t xml:space="preserve"> is within the estimated confidence interval.  Please provide a table summarizing the average estimate of </w:t>
+      </w:r>
+      <m:oMath>
+        <m:r>
+          <w:rPr>
+            <w:rFonts w:ascii="Cambria Math" w:hAnsi="Cambria Math"/>
+          </w:rPr>
+          <m:t>μ</m:t>
+        </m:r>
+      </m:oMath>
+      <w:r>
+        <w:rPr>
+          <w:rFonts w:eastAsiaTheme="minorEastAsia"/>
+        </w:rPr>
         <w:t xml:space="preserve"> and the proportion of replicates where the true value is within the interval for each estimation model.</w:t>
       </w:r>
     </w:p>
@@ -868,8 +1362,6 @@
         </w:rPr>
         <w:t>Questions:</w:t>
       </w:r>
-      <w:bookmarkStart w:id="0" w:name="_GoBack"/>
-      <w:bookmarkEnd w:id="0"/>
     </w:p>
     <w:p>
       <w:pPr>
@@ -886,21 +1378,7 @@
         <w:rPr>
           <w:rFonts w:eastAsiaTheme="minorEastAsia"/>
         </w:rPr>
-        <w:t xml:space="preserve">What do you notice about confidence interval coverage when the model is </w:t>
-      </w:r>
-      <w:proofErr w:type="spellStart"/>
-      <w:r>
-        <w:rPr>
-          <w:rFonts w:eastAsiaTheme="minorEastAsia"/>
-        </w:rPr>
-        <w:t>mis</w:t>
-      </w:r>
-      <w:proofErr w:type="spellEnd"/>
-      <w:r>
-        <w:rPr>
-          <w:rFonts w:eastAsiaTheme="minorEastAsia"/>
-        </w:rPr>
-        <w:t xml:space="preserve">-specified? </w:t>
+        <w:t xml:space="preserve">What do you notice about confidence interval coverage when the model is mis-specified? </w:t>
       </w:r>
     </w:p>
     <w:p>

</xml_diff>